<commit_message>
ver 1.1 file dokumentasi .docx
</commit_message>
<xml_diff>
--- a/Assessment 1 PABW.docx
+++ b/Assessment 1 PABW.docx
@@ -302,10 +302,7 @@
       </w:r>
       <w:proofErr w:type="spellStart"/>
       <w:r>
-        <w:t>buat</w:t>
-      </w:r>
-      <w:r>
-        <w:t>lah</w:t>
+        <w:t>buatlah</w:t>
       </w:r>
       <w:proofErr w:type="spellEnd"/>
       <w:r>
@@ -468,10 +465,7 @@
       </w:r>
       <w:proofErr w:type="spellEnd"/>
       <w:r>
-        <w:t xml:space="preserve"> di </w:t>
-      </w:r>
-      <w:r>
-        <w:t>bawah ini</w:t>
+        <w:t xml:space="preserve"> di bawah ini</w:t>
       </w:r>
     </w:p>
     <w:p>
@@ -1169,10 +1163,7 @@
       </w:r>
       <w:proofErr w:type="spellEnd"/>
       <w:r>
-        <w:t xml:space="preserve"> dalam arr</w:t>
-      </w:r>
-      <w:r>
-        <w:t xml:space="preserve">ay. Jika </w:t>
+        <w:t xml:space="preserve"> dalam array. Jika </w:t>
       </w:r>
       <w:proofErr w:type="spellStart"/>
       <w:r>
@@ -1374,10 +1365,7 @@
       </w:r>
       <w:proofErr w:type="spellStart"/>
       <w:r>
-        <w:t>de</w:t>
-      </w:r>
-      <w:r>
-        <w:t>ngan</w:t>
+        <w:t>dengan</w:t>
       </w:r>
       <w:proofErr w:type="spellEnd"/>
       <w:r>
@@ -1572,6 +1560,9 @@
         <w:t xml:space="preserve"> </w:t>
       </w:r>
       <w:r>
+        <w:rPr>
+          <w:noProof/>
+        </w:rPr>
         <w:drawing>
           <wp:inline distT="0" distB="0" distL="0" distR="0" wp14:anchorId="7CDF87AE" wp14:editId="6B720442">
             <wp:extent cx="5943600" cy="874395"/>
@@ -1840,15 +1831,105 @@
       </w:r>
     </w:p>
     <w:p/>
-    <w:p>
-      <w:r>
+    <w:p/>
+    <w:p/>
+    <w:p/>
+    <w:p/>
+    <w:p>
+      <w:r>
+        <w:lastRenderedPageBreak/>
         <w:t>9. PUSH KE GITHUB</w:t>
       </w:r>
     </w:p>
-    <w:p>
+    <w:p/>
+    <w:p>
+      <w:r>
+        <w:rPr>
+          <w:noProof/>
+        </w:rPr>
+        <w:drawing>
+          <wp:inline distT="0" distB="0" distL="0" distR="0" wp14:anchorId="2691C9BC" wp14:editId="52307315">
+            <wp:extent cx="5943600" cy="3343275"/>
+            <wp:effectExtent l="0" t="0" r="0" b="9525"/>
+            <wp:docPr id="10" name="Picture 10"/>
+            <wp:cNvGraphicFramePr>
+              <a:graphicFrameLocks xmlns:a="http://schemas.openxmlformats.org/drawingml/2006/main" noChangeAspect="1"/>
+            </wp:cNvGraphicFramePr>
+            <a:graphic xmlns:a="http://schemas.openxmlformats.org/drawingml/2006/main">
+              <a:graphicData uri="http://schemas.openxmlformats.org/drawingml/2006/picture">
+                <pic:pic xmlns:pic="http://schemas.openxmlformats.org/drawingml/2006/picture">
+                  <pic:nvPicPr>
+                    <pic:cNvPr id="1" name=""/>
+                    <pic:cNvPicPr/>
+                  </pic:nvPicPr>
+                  <pic:blipFill>
+                    <a:blip r:embed="rId13"/>
+                    <a:stretch>
+                      <a:fillRect/>
+                    </a:stretch>
+                  </pic:blipFill>
+                  <pic:spPr>
+                    <a:xfrm>
+                      <a:off x="0" y="0"/>
+                      <a:ext cx="5943600" cy="3343275"/>
+                    </a:xfrm>
+                    <a:prstGeom prst="rect">
+                      <a:avLst/>
+                    </a:prstGeom>
+                  </pic:spPr>
+                </pic:pic>
+              </a:graphicData>
+            </a:graphic>
+          </wp:inline>
+        </w:drawing>
+      </w:r>
+    </w:p>
+    <w:p/>
+    <w:p>
+      <w:r>
+        <w:rPr>
+          <w:noProof/>
+        </w:rPr>
+        <w:drawing>
+          <wp:inline distT="0" distB="0" distL="0" distR="0" wp14:anchorId="0ADA2314" wp14:editId="1F4D68AA">
+            <wp:extent cx="5943600" cy="3343275"/>
+            <wp:effectExtent l="0" t="0" r="0" b="9525"/>
+            <wp:docPr id="11" name="Picture 11"/>
+            <wp:cNvGraphicFramePr>
+              <a:graphicFrameLocks xmlns:a="http://schemas.openxmlformats.org/drawingml/2006/main" noChangeAspect="1"/>
+            </wp:cNvGraphicFramePr>
+            <a:graphic xmlns:a="http://schemas.openxmlformats.org/drawingml/2006/main">
+              <a:graphicData uri="http://schemas.openxmlformats.org/drawingml/2006/picture">
+                <pic:pic xmlns:pic="http://schemas.openxmlformats.org/drawingml/2006/picture">
+                  <pic:nvPicPr>
+                    <pic:cNvPr id="1" name=""/>
+                    <pic:cNvPicPr/>
+                  </pic:nvPicPr>
+                  <pic:blipFill>
+                    <a:blip r:embed="rId14"/>
+                    <a:stretch>
+                      <a:fillRect/>
+                    </a:stretch>
+                  </pic:blipFill>
+                  <pic:spPr>
+                    <a:xfrm>
+                      <a:off x="0" y="0"/>
+                      <a:ext cx="5943600" cy="3343275"/>
+                    </a:xfrm>
+                    <a:prstGeom prst="rect">
+                      <a:avLst/>
+                    </a:prstGeom>
+                  </pic:spPr>
+                </pic:pic>
+              </a:graphicData>
+            </a:graphic>
+          </wp:inline>
+        </w:drawing>
+      </w:r>
       <w:bookmarkStart w:id="0" w:name="_GoBack"/>
       <w:bookmarkEnd w:id="0"/>
     </w:p>
+    <w:p/>
     <w:p/>
     <w:sectPr>
       <w:pgSz w:w="12240" w:h="15840"/>

</xml_diff>